<commit_message>
Add deployment and evidence documentation
</commit_message>
<xml_diff>
--- a/Deploying WMS PL-SQL code into GIT repo.docx
+++ b/Deploying WMS PL-SQL code into GIT repo.docx
@@ -41,13 +41,497 @@
     </w:p>
     <w:p>
       <w:r>
-        <w:t xml:space="preserve">Use a Large Language Model to intelligently </w:t>
-      </w:r>
-      <w:r>
-        <w:t>analyse</w:t>
-      </w:r>
-      <w:r>
-        <w:t xml:space="preserve"> an existing PL/SQL package and insert an appropriate UPDATE statement in the correct section, based on user input such as table name, column names, and conditions.</w:t>
+        <w:t>Use a Large Language Model to intelligently analyse an existing PL/SQL package and insert an appropriate UPDATE statement in the correct section, based on user input such as table name, column names, and conditions.</w:t>
+      </w:r>
+    </w:p>
+    <w:tbl>
+      <w:tblPr>
+        <w:tblpPr w:leftFromText="180" w:rightFromText="180" w:vertAnchor="text" w:horzAnchor="margin" w:tblpXSpec="center" w:tblpY="427"/>
+        <w:tblW w:w="9085" w:type="dxa"/>
+        <w:tblCellMar>
+          <w:left w:w="0" w:type="dxa"/>
+          <w:right w:w="0" w:type="dxa"/>
+        </w:tblCellMar>
+        <w:tblLook w:val="04A0" w:firstRow="1" w:lastRow="0" w:firstColumn="1" w:lastColumn="0" w:noHBand="0" w:noVBand="1"/>
+      </w:tblPr>
+      <w:tblGrid>
+        <w:gridCol w:w="680"/>
+        <w:gridCol w:w="5525"/>
+        <w:gridCol w:w="2880"/>
+      </w:tblGrid>
+      <w:tr>
+        <w:trPr>
+          <w:trHeight w:val="245"/>
+        </w:trPr>
+        <w:tc>
+          <w:tcPr>
+            <w:tcW w:w="680" w:type="dxa"/>
+            <w:tcBorders>
+              <w:top w:val="single" w:sz="4" w:space="0" w:color="auto"/>
+              <w:left w:val="single" w:sz="4" w:space="0" w:color="auto"/>
+              <w:bottom w:val="single" w:sz="4" w:space="0" w:color="auto"/>
+              <w:right w:val="single" w:sz="4" w:space="0" w:color="auto"/>
+            </w:tcBorders>
+            <w:shd w:val="clear" w:color="auto" w:fill="auto"/>
+            <w:noWrap/>
+            <w:tcMar>
+              <w:top w:w="15" w:type="dxa"/>
+              <w:left w:w="15" w:type="dxa"/>
+              <w:bottom w:w="0" w:type="dxa"/>
+              <w:right w:w="15" w:type="dxa"/>
+            </w:tcMar>
+            <w:vAlign w:val="bottom"/>
+            <w:hideMark/>
+          </w:tcPr>
+          <w:p>
+            <w:pPr>
+              <w:rPr>
+                <w:rFonts w:ascii="Aptos" w:hAnsi="Aptos" w:cs="Calibri"/>
+                <w:color w:val="000000"/>
+              </w:rPr>
+            </w:pPr>
+            <w:proofErr w:type="spellStart"/>
+            <w:r>
+              <w:rPr>
+                <w:rFonts w:ascii="Aptos" w:hAnsi="Aptos" w:cs="Calibri"/>
+                <w:color w:val="000000"/>
+              </w:rPr>
+              <w:t>S.No</w:t>
+            </w:r>
+            <w:proofErr w:type="spellEnd"/>
+            <w:r>
+              <w:rPr>
+                <w:rFonts w:ascii="Aptos" w:hAnsi="Aptos" w:cs="Calibri"/>
+                <w:color w:val="000000"/>
+              </w:rPr>
+              <w:t>.</w:t>
+            </w:r>
+          </w:p>
+        </w:tc>
+        <w:tc>
+          <w:tcPr>
+            <w:tcW w:w="5525" w:type="dxa"/>
+            <w:tcBorders>
+              <w:top w:val="single" w:sz="4" w:space="0" w:color="auto"/>
+              <w:left w:val="nil"/>
+              <w:bottom w:val="single" w:sz="4" w:space="0" w:color="auto"/>
+              <w:right w:val="single" w:sz="4" w:space="0" w:color="auto"/>
+            </w:tcBorders>
+            <w:shd w:val="clear" w:color="auto" w:fill="auto"/>
+            <w:noWrap/>
+            <w:tcMar>
+              <w:top w:w="15" w:type="dxa"/>
+              <w:left w:w="15" w:type="dxa"/>
+              <w:bottom w:w="0" w:type="dxa"/>
+              <w:right w:w="15" w:type="dxa"/>
+            </w:tcMar>
+            <w:vAlign w:val="bottom"/>
+            <w:hideMark/>
+          </w:tcPr>
+          <w:p>
+            <w:pPr>
+              <w:rPr>
+                <w:rFonts w:ascii="Aptos" w:hAnsi="Aptos" w:cs="Calibri"/>
+                <w:color w:val="000000"/>
+              </w:rPr>
+            </w:pPr>
+            <w:r>
+              <w:rPr>
+                <w:rFonts w:ascii="Aptos" w:hAnsi="Aptos" w:cs="Calibri"/>
+                <w:color w:val="000000"/>
+              </w:rPr>
+              <w:t xml:space="preserve">Module </w:t>
+            </w:r>
+          </w:p>
+        </w:tc>
+        <w:tc>
+          <w:tcPr>
+            <w:tcW w:w="2880" w:type="dxa"/>
+            <w:tcBorders>
+              <w:top w:val="single" w:sz="4" w:space="0" w:color="auto"/>
+              <w:left w:val="nil"/>
+              <w:bottom w:val="single" w:sz="4" w:space="0" w:color="auto"/>
+              <w:right w:val="single" w:sz="4" w:space="0" w:color="auto"/>
+            </w:tcBorders>
+            <w:shd w:val="clear" w:color="auto" w:fill="auto"/>
+            <w:noWrap/>
+            <w:tcMar>
+              <w:top w:w="15" w:type="dxa"/>
+              <w:left w:w="15" w:type="dxa"/>
+              <w:bottom w:w="0" w:type="dxa"/>
+              <w:right w:w="15" w:type="dxa"/>
+            </w:tcMar>
+            <w:vAlign w:val="bottom"/>
+            <w:hideMark/>
+          </w:tcPr>
+          <w:p>
+            <w:pPr>
+              <w:rPr>
+                <w:rFonts w:ascii="Aptos" w:hAnsi="Aptos" w:cs="Calibri"/>
+                <w:color w:val="000000"/>
+              </w:rPr>
+            </w:pPr>
+            <w:r>
+              <w:rPr>
+                <w:rFonts w:ascii="Aptos" w:hAnsi="Aptos" w:cs="Calibri"/>
+                <w:color w:val="000000"/>
+              </w:rPr>
+              <w:t>Status</w:t>
+            </w:r>
+          </w:p>
+        </w:tc>
+      </w:tr>
+      <w:tr>
+        <w:trPr>
+          <w:trHeight w:val="312"/>
+        </w:trPr>
+        <w:tc>
+          <w:tcPr>
+            <w:tcW w:w="0" w:type="auto"/>
+            <w:tcBorders>
+              <w:top w:val="nil"/>
+              <w:left w:val="single" w:sz="4" w:space="0" w:color="auto"/>
+              <w:bottom w:val="single" w:sz="4" w:space="0" w:color="auto"/>
+              <w:right w:val="single" w:sz="4" w:space="0" w:color="auto"/>
+            </w:tcBorders>
+            <w:shd w:val="clear" w:color="auto" w:fill="auto"/>
+            <w:noWrap/>
+            <w:tcMar>
+              <w:top w:w="15" w:type="dxa"/>
+              <w:left w:w="15" w:type="dxa"/>
+              <w:bottom w:w="0" w:type="dxa"/>
+              <w:right w:w="15" w:type="dxa"/>
+            </w:tcMar>
+            <w:vAlign w:val="bottom"/>
+            <w:hideMark/>
+          </w:tcPr>
+          <w:p>
+            <w:pPr>
+              <w:rPr>
+                <w:rFonts w:ascii="Aptos" w:hAnsi="Aptos" w:cs="Calibri"/>
+                <w:color w:val="000000"/>
+              </w:rPr>
+            </w:pPr>
+            <w:r>
+              <w:rPr>
+                <w:rFonts w:ascii="Aptos" w:hAnsi="Aptos" w:cs="Calibri"/>
+                <w:color w:val="000000"/>
+              </w:rPr>
+              <w:t>1</w:t>
+            </w:r>
+          </w:p>
+        </w:tc>
+        <w:tc>
+          <w:tcPr>
+            <w:tcW w:w="5525" w:type="dxa"/>
+            <w:tcBorders>
+              <w:top w:val="nil"/>
+              <w:left w:val="nil"/>
+              <w:bottom w:val="single" w:sz="4" w:space="0" w:color="auto"/>
+              <w:right w:val="single" w:sz="4" w:space="0" w:color="auto"/>
+            </w:tcBorders>
+            <w:shd w:val="clear" w:color="auto" w:fill="auto"/>
+            <w:noWrap/>
+            <w:tcMar>
+              <w:top w:w="15" w:type="dxa"/>
+              <w:left w:w="15" w:type="dxa"/>
+              <w:bottom w:w="0" w:type="dxa"/>
+              <w:right w:w="15" w:type="dxa"/>
+            </w:tcMar>
+            <w:vAlign w:val="bottom"/>
+            <w:hideMark/>
+          </w:tcPr>
+          <w:p>
+            <w:pPr>
+              <w:rPr>
+                <w:rFonts w:ascii="Aptos" w:hAnsi="Aptos" w:cs="Calibri"/>
+                <w:color w:val="000000"/>
+              </w:rPr>
+            </w:pPr>
+            <w:hyperlink r:id="rId5" w:history="1">
+              <w:r>
+                <w:rPr>
+                  <w:rStyle w:val="Hyperlink"/>
+                  <w:rFonts w:ascii="Aptos" w:hAnsi="Aptos" w:cs="Calibri"/>
+                  <w:color w:val="000000"/>
+                </w:rPr>
+                <w:t xml:space="preserve">PL/SQL creation and code validation </w:t>
+              </w:r>
+            </w:hyperlink>
+          </w:p>
+        </w:tc>
+        <w:tc>
+          <w:tcPr>
+            <w:tcW w:w="2880" w:type="dxa"/>
+            <w:tcBorders>
+              <w:top w:val="nil"/>
+              <w:left w:val="nil"/>
+              <w:bottom w:val="single" w:sz="4" w:space="0" w:color="auto"/>
+              <w:right w:val="single" w:sz="4" w:space="0" w:color="auto"/>
+            </w:tcBorders>
+            <w:shd w:val="clear" w:color="auto" w:fill="auto"/>
+            <w:noWrap/>
+            <w:tcMar>
+              <w:top w:w="15" w:type="dxa"/>
+              <w:left w:w="15" w:type="dxa"/>
+              <w:bottom w:w="0" w:type="dxa"/>
+              <w:right w:w="15" w:type="dxa"/>
+            </w:tcMar>
+            <w:vAlign w:val="bottom"/>
+            <w:hideMark/>
+          </w:tcPr>
+          <w:p>
+            <w:pPr>
+              <w:rPr>
+                <w:rFonts w:ascii="Aptos" w:hAnsi="Aptos" w:cs="Calibri"/>
+                <w:color w:val="000000"/>
+              </w:rPr>
+            </w:pPr>
+            <w:r>
+              <w:rPr>
+                <w:rFonts w:ascii="Aptos" w:hAnsi="Aptos" w:cs="Calibri"/>
+                <w:color w:val="000000"/>
+              </w:rPr>
+              <w:t>Success</w:t>
+            </w:r>
+          </w:p>
+        </w:tc>
+      </w:tr>
+      <w:tr>
+        <w:trPr>
+          <w:trHeight w:val="312"/>
+        </w:trPr>
+        <w:tc>
+          <w:tcPr>
+            <w:tcW w:w="0" w:type="auto"/>
+            <w:tcBorders>
+              <w:top w:val="nil"/>
+              <w:left w:val="single" w:sz="4" w:space="0" w:color="auto"/>
+              <w:bottom w:val="single" w:sz="4" w:space="0" w:color="auto"/>
+              <w:right w:val="single" w:sz="4" w:space="0" w:color="auto"/>
+            </w:tcBorders>
+            <w:shd w:val="clear" w:color="auto" w:fill="auto"/>
+            <w:noWrap/>
+            <w:tcMar>
+              <w:top w:w="15" w:type="dxa"/>
+              <w:left w:w="15" w:type="dxa"/>
+              <w:bottom w:w="0" w:type="dxa"/>
+              <w:right w:w="15" w:type="dxa"/>
+            </w:tcMar>
+            <w:vAlign w:val="bottom"/>
+            <w:hideMark/>
+          </w:tcPr>
+          <w:p>
+            <w:pPr>
+              <w:rPr>
+                <w:rFonts w:ascii="Aptos" w:hAnsi="Aptos" w:cs="Calibri"/>
+                <w:color w:val="000000"/>
+              </w:rPr>
+            </w:pPr>
+            <w:r>
+              <w:rPr>
+                <w:rFonts w:ascii="Aptos" w:hAnsi="Aptos" w:cs="Calibri"/>
+                <w:color w:val="000000"/>
+              </w:rPr>
+              <w:t>2</w:t>
+            </w:r>
+          </w:p>
+        </w:tc>
+        <w:tc>
+          <w:tcPr>
+            <w:tcW w:w="5525" w:type="dxa"/>
+            <w:tcBorders>
+              <w:top w:val="nil"/>
+              <w:left w:val="nil"/>
+              <w:bottom w:val="single" w:sz="4" w:space="0" w:color="auto"/>
+              <w:right w:val="single" w:sz="4" w:space="0" w:color="auto"/>
+            </w:tcBorders>
+            <w:shd w:val="clear" w:color="auto" w:fill="auto"/>
+            <w:noWrap/>
+            <w:tcMar>
+              <w:top w:w="15" w:type="dxa"/>
+              <w:left w:w="15" w:type="dxa"/>
+              <w:bottom w:w="0" w:type="dxa"/>
+              <w:right w:w="15" w:type="dxa"/>
+            </w:tcMar>
+            <w:vAlign w:val="bottom"/>
+            <w:hideMark/>
+          </w:tcPr>
+          <w:p>
+            <w:pPr>
+              <w:rPr>
+                <w:rFonts w:ascii="Aptos" w:hAnsi="Aptos" w:cs="Calibri"/>
+                <w:color w:val="000000"/>
+              </w:rPr>
+            </w:pPr>
+            <w:r>
+              <w:rPr>
+                <w:rFonts w:ascii="Aptos" w:hAnsi="Aptos" w:cs="Calibri"/>
+                <w:color w:val="000000"/>
+              </w:rPr>
+              <w:t xml:space="preserve">Code deployment into GitHub and Oracle Database </w:t>
+            </w:r>
+          </w:p>
+        </w:tc>
+        <w:tc>
+          <w:tcPr>
+            <w:tcW w:w="2880" w:type="dxa"/>
+            <w:tcBorders>
+              <w:top w:val="nil"/>
+              <w:left w:val="nil"/>
+              <w:bottom w:val="single" w:sz="4" w:space="0" w:color="auto"/>
+              <w:right w:val="single" w:sz="4" w:space="0" w:color="auto"/>
+            </w:tcBorders>
+            <w:shd w:val="clear" w:color="auto" w:fill="auto"/>
+            <w:noWrap/>
+            <w:tcMar>
+              <w:top w:w="15" w:type="dxa"/>
+              <w:left w:w="15" w:type="dxa"/>
+              <w:bottom w:w="0" w:type="dxa"/>
+              <w:right w:w="15" w:type="dxa"/>
+            </w:tcMar>
+            <w:vAlign w:val="bottom"/>
+            <w:hideMark/>
+          </w:tcPr>
+          <w:p>
+            <w:pPr>
+              <w:rPr>
+                <w:rFonts w:ascii="Aptos" w:hAnsi="Aptos" w:cs="Calibri"/>
+                <w:color w:val="000000"/>
+              </w:rPr>
+            </w:pPr>
+            <w:r>
+              <w:rPr>
+                <w:rFonts w:ascii="Aptos" w:hAnsi="Aptos" w:cs="Calibri"/>
+                <w:color w:val="000000"/>
+              </w:rPr>
+              <w:t>Failed</w:t>
+            </w:r>
+          </w:p>
+        </w:tc>
+      </w:tr>
+      <w:tr>
+        <w:trPr>
+          <w:trHeight w:val="312"/>
+        </w:trPr>
+        <w:tc>
+          <w:tcPr>
+            <w:tcW w:w="0" w:type="auto"/>
+            <w:tcBorders>
+              <w:top w:val="nil"/>
+              <w:left w:val="single" w:sz="4" w:space="0" w:color="auto"/>
+              <w:bottom w:val="single" w:sz="4" w:space="0" w:color="auto"/>
+              <w:right w:val="single" w:sz="4" w:space="0" w:color="auto"/>
+            </w:tcBorders>
+            <w:shd w:val="clear" w:color="auto" w:fill="auto"/>
+            <w:noWrap/>
+            <w:tcMar>
+              <w:top w:w="15" w:type="dxa"/>
+              <w:left w:w="15" w:type="dxa"/>
+              <w:bottom w:w="0" w:type="dxa"/>
+              <w:right w:w="15" w:type="dxa"/>
+            </w:tcMar>
+            <w:vAlign w:val="bottom"/>
+            <w:hideMark/>
+          </w:tcPr>
+          <w:p>
+            <w:pPr>
+              <w:rPr>
+                <w:rFonts w:ascii="Aptos" w:hAnsi="Aptos" w:cs="Calibri"/>
+                <w:color w:val="000000"/>
+              </w:rPr>
+            </w:pPr>
+            <w:r>
+              <w:rPr>
+                <w:rFonts w:ascii="Aptos" w:hAnsi="Aptos" w:cs="Calibri"/>
+                <w:color w:val="000000"/>
+              </w:rPr>
+              <w:t>3</w:t>
+            </w:r>
+          </w:p>
+        </w:tc>
+        <w:tc>
+          <w:tcPr>
+            <w:tcW w:w="5525" w:type="dxa"/>
+            <w:tcBorders>
+              <w:top w:val="nil"/>
+              <w:left w:val="nil"/>
+              <w:bottom w:val="single" w:sz="4" w:space="0" w:color="auto"/>
+              <w:right w:val="single" w:sz="4" w:space="0" w:color="auto"/>
+            </w:tcBorders>
+            <w:shd w:val="clear" w:color="auto" w:fill="auto"/>
+            <w:noWrap/>
+            <w:tcMar>
+              <w:top w:w="15" w:type="dxa"/>
+              <w:left w:w="15" w:type="dxa"/>
+              <w:bottom w:w="0" w:type="dxa"/>
+              <w:right w:w="15" w:type="dxa"/>
+            </w:tcMar>
+            <w:vAlign w:val="bottom"/>
+            <w:hideMark/>
+          </w:tcPr>
+          <w:p>
+            <w:pPr>
+              <w:rPr>
+                <w:rFonts w:ascii="Aptos" w:hAnsi="Aptos" w:cs="Calibri"/>
+                <w:color w:val="000000"/>
+              </w:rPr>
+            </w:pPr>
+            <w:r>
+              <w:rPr>
+                <w:rFonts w:ascii="Aptos" w:hAnsi="Aptos" w:cs="Calibri"/>
+                <w:color w:val="000000"/>
+              </w:rPr>
+              <w:t xml:space="preserve">Code validation in oracle database and testing the updated code using synthetic data </w:t>
+            </w:r>
+          </w:p>
+        </w:tc>
+        <w:tc>
+          <w:tcPr>
+            <w:tcW w:w="2880" w:type="dxa"/>
+            <w:tcBorders>
+              <w:top w:val="nil"/>
+              <w:left w:val="nil"/>
+              <w:bottom w:val="single" w:sz="4" w:space="0" w:color="auto"/>
+              <w:right w:val="single" w:sz="4" w:space="0" w:color="auto"/>
+            </w:tcBorders>
+            <w:shd w:val="clear" w:color="auto" w:fill="auto"/>
+            <w:noWrap/>
+            <w:tcMar>
+              <w:top w:w="15" w:type="dxa"/>
+              <w:left w:w="15" w:type="dxa"/>
+              <w:bottom w:w="0" w:type="dxa"/>
+              <w:right w:w="15" w:type="dxa"/>
+            </w:tcMar>
+            <w:vAlign w:val="bottom"/>
+            <w:hideMark/>
+          </w:tcPr>
+          <w:p>
+            <w:pPr>
+              <w:rPr>
+                <w:rFonts w:ascii="Aptos" w:hAnsi="Aptos" w:cs="Calibri"/>
+                <w:color w:val="000000"/>
+              </w:rPr>
+            </w:pPr>
+            <w:proofErr w:type="spellStart"/>
+            <w:r>
+              <w:rPr>
+                <w:rFonts w:ascii="Aptos" w:hAnsi="Aptos" w:cs="Calibri"/>
+                <w:color w:val="000000"/>
+              </w:rPr>
+              <w:t>Inprogress</w:t>
+            </w:r>
+            <w:proofErr w:type="spellEnd"/>
+          </w:p>
+        </w:tc>
+      </w:tr>
+    </w:tbl>
+    <w:p>
+      <w:r>
+        <w:t xml:space="preserve"> </w:t>
+      </w:r>
+      <w:r>
+        <w:t>Planning to have separate modules as below</w:t>
       </w:r>
     </w:p>
     <w:p>
@@ -58,6 +542,14 @@
           <w:u w:val="single"/>
         </w:rPr>
       </w:pPr>
+      <w:r>
+        <w:rPr>
+          <w:b/>
+          <w:bCs/>
+          <w:u w:val="single"/>
+        </w:rPr>
+        <w:t xml:space="preserve"> </w:t>
+      </w:r>
       <w:r>
         <w:rPr>
           <w:b/>
@@ -117,28 +609,6 @@
           <w:bCs/>
           <w:u w:val="single"/>
         </w:rPr>
-        <w:t>Preconditions:</w:t>
-      </w:r>
-    </w:p>
-    <w:p>
-      <w:r>
-        <w:t>The PL/SQL package exists and is accessible to the LLM (via API or local code).</w:t>
-      </w:r>
-    </w:p>
-    <w:p>
-      <w:pPr>
-        <w:rPr>
-          <w:b/>
-          <w:bCs/>
-          <w:u w:val="single"/>
-        </w:rPr>
-      </w:pPr>
-      <w:r>
-        <w:rPr>
-          <w:b/>
-          <w:bCs/>
-          <w:u w:val="single"/>
-        </w:rPr>
         <w:t>The user provides clear inputs:</w:t>
       </w:r>
     </w:p>
@@ -243,10 +713,7 @@
         </w:rPr>
       </w:pPr>
       <w:r>
-        <w:t>User gives a prompt like:</w:t>
-      </w:r>
-      <w:r>
-        <w:t xml:space="preserve"> </w:t>
+        <w:t xml:space="preserve">User gives a prompt like: </w:t>
       </w:r>
       <w:r>
         <w:rPr>
@@ -285,150 +752,125 @@
           <w:i/>
           <w:iCs/>
         </w:rPr>
-        <w:t xml:space="preserve"> </w:t>
-      </w:r>
-      <w:proofErr w:type="gramStart"/>
+        <w:t xml:space="preserve"> = :</w:t>
+      </w:r>
+      <w:proofErr w:type="spellStart"/>
       <w:r>
         <w:rPr>
           <w:i/>
           <w:iCs/>
         </w:rPr>
-        <w:t>= :</w:t>
-      </w:r>
-      <w:proofErr w:type="spellStart"/>
+        <w:t>order_id</w:t>
+      </w:r>
+      <w:proofErr w:type="spellEnd"/>
       <w:r>
         <w:rPr>
           <w:i/>
           <w:iCs/>
         </w:rPr>
-        <w:t>order</w:t>
-      </w:r>
-      <w:proofErr w:type="gramEnd"/>
-      <w:r>
+        <w:t>."</w:t>
+      </w:r>
+    </w:p>
+    <w:p/>
+    <w:p>
+      <w:pPr>
+        <w:rPr>
+          <w:b/>
+          <w:bCs/>
+        </w:rPr>
+      </w:pPr>
+      <w:r>
+        <w:rPr>
+          <w:b/>
+          <w:bCs/>
+        </w:rPr>
+        <w:t xml:space="preserve">2. </w:t>
+      </w:r>
+      <w:r>
+        <w:rPr>
+          <w:b/>
+          <w:bCs/>
+        </w:rPr>
+        <w:t>Backup the existing package</w:t>
+      </w:r>
+    </w:p>
+    <w:p>
+      <w:r>
+        <w:t>LLM identifies the package that need to be updated and takes the backup of the target package in the local/GIT repository.</w:t>
+      </w:r>
+    </w:p>
+    <w:p/>
+    <w:p>
+      <w:pPr>
+        <w:rPr>
+          <w:b/>
+          <w:bCs/>
+        </w:rPr>
+      </w:pPr>
+      <w:r>
+        <w:rPr>
+          <w:b/>
+          <w:bCs/>
+        </w:rPr>
+        <w:t>3.</w:t>
+      </w:r>
+      <w:r>
+        <w:rPr>
+          <w:b/>
+          <w:bCs/>
+        </w:rPr>
+        <w:t>Code Parsing</w:t>
+      </w:r>
+    </w:p>
+    <w:p>
+      <w:r>
+        <w:lastRenderedPageBreak/>
+        <w:t>LLM reads and understands the structure of the existing PL/SQL package and it Identifies the correct procedure/function block (</w:t>
+      </w:r>
+      <w:proofErr w:type="spellStart"/>
+      <w:r>
+        <w:t>update_order_status</w:t>
+      </w:r>
+      <w:proofErr w:type="spellEnd"/>
+      <w:r>
+        <w:t>).</w:t>
+      </w:r>
+    </w:p>
+    <w:p/>
+    <w:p>
+      <w:pPr>
+        <w:rPr>
+          <w:b/>
+          <w:bCs/>
+        </w:rPr>
+      </w:pPr>
+      <w:r>
+        <w:rPr>
+          <w:b/>
+          <w:bCs/>
+        </w:rPr>
+        <w:t>4</w:t>
+      </w:r>
+      <w:r>
+        <w:rPr>
+          <w:b/>
+          <w:bCs/>
+        </w:rPr>
+        <w:t>. Code Generation</w:t>
+      </w:r>
+    </w:p>
+    <w:p>
+      <w:pPr>
         <w:rPr>
           <w:i/>
           <w:iCs/>
         </w:rPr>
-        <w:t>_id</w:t>
-      </w:r>
-      <w:proofErr w:type="spellEnd"/>
-      <w:r>
-        <w:rPr>
-          <w:i/>
-          <w:iCs/>
-        </w:rPr>
-        <w:t>."</w:t>
-      </w:r>
-    </w:p>
-    <w:p/>
-    <w:p>
-      <w:pPr>
-        <w:rPr>
-          <w:b/>
-          <w:bCs/>
-        </w:rPr>
-      </w:pPr>
-      <w:r>
-        <w:rPr>
-          <w:b/>
-          <w:bCs/>
-        </w:rPr>
-        <w:t xml:space="preserve">2. </w:t>
-      </w:r>
-      <w:r>
-        <w:rPr>
-          <w:b/>
-          <w:bCs/>
-        </w:rPr>
-        <w:t>Backup the existing package</w:t>
-      </w:r>
-    </w:p>
-    <w:p>
-      <w:r>
-        <w:t>LLM identifies the package that need to be updated and takes the backup of the target package in the local/GIT repository.</w:t>
-      </w:r>
-    </w:p>
-    <w:p/>
-    <w:p>
-      <w:pPr>
-        <w:rPr>
-          <w:b/>
-          <w:bCs/>
-        </w:rPr>
-      </w:pPr>
-      <w:r>
-        <w:rPr>
-          <w:b/>
-          <w:bCs/>
-        </w:rPr>
-        <w:t>3.</w:t>
-      </w:r>
-      <w:r>
-        <w:rPr>
-          <w:b/>
-          <w:bCs/>
-        </w:rPr>
-        <w:t>Code Parsing</w:t>
-      </w:r>
-    </w:p>
-    <w:p>
-      <w:r>
-        <w:t>LLM reads and understands the structure of the existing PL/SQL package</w:t>
-      </w:r>
-      <w:r>
-        <w:t xml:space="preserve"> and it </w:t>
-      </w:r>
-      <w:r>
-        <w:t>Identifies the correct procedure/function block (</w:t>
-      </w:r>
-      <w:proofErr w:type="spellStart"/>
-      <w:r>
-        <w:t>update_order_status</w:t>
-      </w:r>
-      <w:proofErr w:type="spellEnd"/>
-      <w:r>
-        <w:t>).</w:t>
-      </w:r>
-    </w:p>
-    <w:p/>
-    <w:p>
-      <w:pPr>
-        <w:rPr>
-          <w:b/>
-          <w:bCs/>
-        </w:rPr>
-      </w:pPr>
-      <w:r>
-        <w:rPr>
-          <w:b/>
-          <w:bCs/>
-        </w:rPr>
-        <w:t>4</w:t>
-      </w:r>
-      <w:r>
-        <w:rPr>
-          <w:b/>
-          <w:bCs/>
-        </w:rPr>
-        <w:t>. Code Generation</w:t>
-      </w:r>
-    </w:p>
-    <w:p>
-      <w:pPr>
-        <w:rPr>
-          <w:i/>
-          <w:iCs/>
-        </w:rPr>
-      </w:pPr>
-      <w:r>
-        <w:lastRenderedPageBreak/>
+      </w:pPr>
+      <w:r>
         <w:t>LLM generates a syntactically correct UPDATE statement</w:t>
       </w:r>
       <w:r>
-        <w:t xml:space="preserve"> and p</w:t>
-      </w:r>
-      <w:r>
-        <w:t>laces it in the appropriate part of the procedure.</w:t>
+        <w:t xml:space="preserve"> and places it in the appropriate part of the procedure.</w:t>
       </w:r>
     </w:p>
     <w:p>
@@ -494,86 +936,58 @@
           <w:iCs/>
           <w:highlight w:val="yellow"/>
         </w:rPr>
-        <w:t xml:space="preserve"> </w:t>
-      </w:r>
-      <w:proofErr w:type="gramStart"/>
+        <w:t xml:space="preserve"> = :</w:t>
+      </w:r>
+      <w:proofErr w:type="spellStart"/>
       <w:r>
         <w:rPr>
           <w:i/>
           <w:iCs/>
           <w:highlight w:val="yellow"/>
         </w:rPr>
-        <w:t>= :</w:t>
-      </w:r>
-      <w:proofErr w:type="spellStart"/>
+        <w:t>order_id</w:t>
+      </w:r>
+      <w:proofErr w:type="spellEnd"/>
       <w:r>
         <w:rPr>
           <w:i/>
           <w:iCs/>
           <w:highlight w:val="yellow"/>
         </w:rPr>
-        <w:t>order</w:t>
-      </w:r>
-      <w:proofErr w:type="gramEnd"/>
-      <w:r>
+        <w:t>;</w:t>
+      </w:r>
+    </w:p>
+    <w:p>
+      <w:pPr>
         <w:rPr>
           <w:i/>
           <w:iCs/>
+        </w:rPr>
+      </w:pPr>
+    </w:p>
+    <w:p>
+      <w:pPr>
+        <w:rPr>
+          <w:b/>
+          <w:bCs/>
+        </w:rPr>
+      </w:pPr>
+      <w:r>
+        <w:rPr>
+          <w:b/>
+          <w:bCs/>
+        </w:rPr>
+        <w:t>4. Ask permission to proceed on deployment</w:t>
+      </w:r>
+    </w:p>
+    <w:p>
+      <w:r>
+        <w:t xml:space="preserve">LLM ask for the user confirmation to proceed on the PL/SQL deployment. The dialogue box appears to confirm </w:t>
+      </w:r>
+      <w:r>
+        <w:rPr>
           <w:highlight w:val="yellow"/>
         </w:rPr>
-        <w:t>_</w:t>
-      </w:r>
-      <w:proofErr w:type="gramStart"/>
-      <w:r>
-        <w:rPr>
-          <w:i/>
-          <w:iCs/>
-          <w:highlight w:val="yellow"/>
-        </w:rPr>
-        <w:t>id</w:t>
-      </w:r>
-      <w:proofErr w:type="spellEnd"/>
-      <w:r>
-        <w:rPr>
-          <w:i/>
-          <w:iCs/>
-          <w:highlight w:val="yellow"/>
-        </w:rPr>
-        <w:t>;</w:t>
-      </w:r>
-      <w:proofErr w:type="gramEnd"/>
-    </w:p>
-    <w:p>
-      <w:pPr>
-        <w:rPr>
-          <w:i/>
-          <w:iCs/>
-        </w:rPr>
-      </w:pPr>
-    </w:p>
-    <w:p>
-      <w:pPr>
-        <w:rPr>
-          <w:b/>
-          <w:bCs/>
-        </w:rPr>
-      </w:pPr>
-      <w:r>
-        <w:rPr>
-          <w:b/>
-          <w:bCs/>
-        </w:rPr>
-        <w:t>4. Ask permission to proceed on deployment</w:t>
-      </w:r>
-    </w:p>
-    <w:p>
-      <w:r>
-        <w:t xml:space="preserve">LLM ask for the user confirmation to proceed on the PL/SQL deployment. The dialogue box appears to confirm </w:t>
-      </w:r>
-      <w:r>
-        <w:rPr>
-          <w:highlight w:val="yellow"/>
-        </w:rPr>
         <w:t>(Yes/No)</w:t>
       </w:r>
     </w:p>
@@ -602,13 +1016,7 @@
     </w:p>
     <w:p>
       <w:r>
-        <w:t xml:space="preserve">Updated procedure is </w:t>
-      </w:r>
-      <w:r>
-        <w:t>shown in the output</w:t>
-      </w:r>
-      <w:r>
-        <w:t xml:space="preserve"> to the user </w:t>
+        <w:t xml:space="preserve">Updated procedure is shown in the output to the user </w:t>
       </w:r>
       <w:r>
         <w:t>in comparison with the</w:t>
@@ -1994,6 +2402,18 @@
       <w:spacing w:val="5"/>
     </w:rPr>
   </w:style>
+  <w:style w:type="character" w:styleId="Hyperlink">
+    <w:name w:val="Hyperlink"/>
+    <w:basedOn w:val="DefaultParagraphFont"/>
+    <w:uiPriority w:val="99"/>
+    <w:semiHidden/>
+    <w:unhideWhenUsed/>
+    <w:rsid w:val="005F304E"/>
+    <w:rPr>
+      <w:color w:val="0563C1"/>
+      <w:u w:val="single"/>
+    </w:rPr>
+  </w:style>
 </w:styles>
 </file>
 

</xml_diff>